<commit_message>
simpan dulu modul tahsin0
</commit_message>
<xml_diff>
--- a/pesantren/membuat modul tahsin/kerjaanku/pembagian modul tahsin - zen.docx
+++ b/pesantren/membuat modul tahsin/kerjaanku/pembagian modul tahsin - zen.docx
@@ -163,6 +163,424 @@
           <w:rtl/>
         </w:rPr>
       </w:pPr>
+      <w:r>
+        <w:rPr>
+          <w:rFonts w:cs="KFGQPC Uthmanic Script HAFS"/>
+          <w:sz w:val="52"/>
+          <w:szCs w:val="52"/>
+          <w:rtl/>
+        </w:rPr>
+        <w:t>قَالَ إِنِّى جَاعِلُكَ لِلنَّاسِ إِمَامًۭا ۖ</w:t>
+      </w:r>
+    </w:p>
+    <w:p>
+      <w:pPr>
+        <w:bidi/>
+        <w:jc w:val="both"/>
+        <w:rPr>
+          <w:rFonts w:cs="KFGQPC Uthmanic Script HAFS"/>
+          <w:sz w:val="52"/>
+          <w:szCs w:val="52"/>
+          <w:rtl/>
+        </w:rPr>
+      </w:pPr>
+      <w:r>
+        <w:rPr>
+          <w:rFonts w:cs="KFGQPC Uthmanic Script HAFS"/>
+          <w:sz w:val="52"/>
+          <w:szCs w:val="52"/>
+          <w:rtl/>
+        </w:rPr>
+        <w:t xml:space="preserve">وَإِذْ قَالَ إِبْرَٰهِـۧمُ رَبِّ أَرِنِى كَيْفَ تُحْىِ </w:t>
+      </w:r>
+      <w:r>
+        <w:rPr>
+          <w:rFonts w:cs="KFGQPC Uthmanic Script HAFS" w:hint="cs"/>
+          <w:sz w:val="52"/>
+          <w:szCs w:val="52"/>
+          <w:rtl/>
+        </w:rPr>
+        <w:t>ٱ</w:t>
+      </w:r>
+      <w:r>
+        <w:rPr>
+          <w:rFonts w:cs="KFGQPC Uthmanic Script HAFS" w:hint="eastAsia"/>
+          <w:sz w:val="52"/>
+          <w:szCs w:val="52"/>
+          <w:rtl/>
+        </w:rPr>
+        <w:t>لْمَوْتَىٰ</w:t>
+      </w:r>
+      <w:r>
+        <w:rPr>
+          <w:rFonts w:cs="KFGQPC Uthmanic Script HAFS"/>
+          <w:sz w:val="52"/>
+          <w:szCs w:val="52"/>
+          <w:rtl/>
+        </w:rPr>
+        <w:t xml:space="preserve"> ۖ</w:t>
+      </w:r>
+    </w:p>
+    <w:p>
+      <w:pPr>
+        <w:bidi/>
+        <w:jc w:val="both"/>
+        <w:rPr>
+          <w:rFonts w:cs="KFGQPC Uthmanic Script HAFS"/>
+          <w:sz w:val="52"/>
+          <w:szCs w:val="52"/>
+          <w:rtl/>
+        </w:rPr>
+      </w:pPr>
+      <w:r>
+        <w:rPr>
+          <w:rFonts w:cs="KFGQPC Uthmanic Script HAFS"/>
+          <w:sz w:val="52"/>
+          <w:szCs w:val="52"/>
+          <w:rtl/>
+        </w:rPr>
+        <w:t>قَالَ أَنَّىٰ يُحْىِ</w:t>
+      </w:r>
+      <w:r>
+        <w:rPr>
+          <w:rFonts w:cs="KFGQPC Uthmanic Script HAFS" w:hint="cs"/>
+          <w:sz w:val="52"/>
+          <w:szCs w:val="52"/>
+          <w:rtl/>
+        </w:rPr>
+        <w:t>ۦ</w:t>
+      </w:r>
+      <w:r>
+        <w:rPr>
+          <w:rFonts w:cs="KFGQPC Uthmanic Script HAFS"/>
+          <w:sz w:val="52"/>
+          <w:szCs w:val="52"/>
+          <w:rtl/>
+        </w:rPr>
+        <w:t xml:space="preserve"> هَـٰذِهِ </w:t>
+      </w:r>
+      <w:r>
+        <w:rPr>
+          <w:rFonts w:cs="KFGQPC Uthmanic Script HAFS" w:hint="cs"/>
+          <w:sz w:val="52"/>
+          <w:szCs w:val="52"/>
+          <w:rtl/>
+        </w:rPr>
+        <w:t>ٱ</w:t>
+      </w:r>
+      <w:r>
+        <w:rPr>
+          <w:rFonts w:cs="KFGQPC Uthmanic Script HAFS" w:hint="eastAsia"/>
+          <w:sz w:val="52"/>
+          <w:szCs w:val="52"/>
+          <w:rtl/>
+        </w:rPr>
+        <w:t>للَّهُ</w:t>
+      </w:r>
+      <w:r>
+        <w:rPr>
+          <w:rFonts w:cs="KFGQPC Uthmanic Script HAFS"/>
+          <w:sz w:val="52"/>
+          <w:szCs w:val="52"/>
+          <w:rtl/>
+        </w:rPr>
+        <w:t xml:space="preserve"> بَعْدَ مَوْتِهَا ۖ</w:t>
+      </w:r>
+    </w:p>
+    <w:p>
+      <w:pPr>
+        <w:bidi/>
+        <w:jc w:val="both"/>
+        <w:rPr>
+          <w:rFonts w:cs="KFGQPC Uthmanic Script HAFS"/>
+          <w:sz w:val="52"/>
+          <w:szCs w:val="52"/>
+          <w:rtl/>
+        </w:rPr>
+      </w:pPr>
+      <w:r>
+        <w:rPr>
+          <w:rFonts w:cs="KFGQPC Uthmanic Script HAFS"/>
+          <w:sz w:val="52"/>
+          <w:szCs w:val="52"/>
+          <w:rtl/>
+        </w:rPr>
+        <w:t xml:space="preserve">ذَٰلِكَ بِأَنَّ </w:t>
+      </w:r>
+      <w:r>
+        <w:rPr>
+          <w:rFonts w:cs="KFGQPC Uthmanic Script HAFS" w:hint="cs"/>
+          <w:sz w:val="52"/>
+          <w:szCs w:val="52"/>
+          <w:rtl/>
+        </w:rPr>
+        <w:t>ٱ</w:t>
+      </w:r>
+      <w:r>
+        <w:rPr>
+          <w:rFonts w:cs="KFGQPC Uthmanic Script HAFS" w:hint="eastAsia"/>
+          <w:sz w:val="52"/>
+          <w:szCs w:val="52"/>
+          <w:rtl/>
+        </w:rPr>
+        <w:t>للَّهَ</w:t>
+      </w:r>
+      <w:r>
+        <w:rPr>
+          <w:rFonts w:cs="KFGQPC Uthmanic Script HAFS"/>
+          <w:sz w:val="52"/>
+          <w:szCs w:val="52"/>
+          <w:rtl/>
+        </w:rPr>
+        <w:t xml:space="preserve"> نَزَّلَ </w:t>
+      </w:r>
+      <w:r>
+        <w:rPr>
+          <w:rFonts w:cs="KFGQPC Uthmanic Script HAFS" w:hint="cs"/>
+          <w:sz w:val="52"/>
+          <w:szCs w:val="52"/>
+          <w:rtl/>
+        </w:rPr>
+        <w:t>ٱ</w:t>
+      </w:r>
+      <w:r>
+        <w:rPr>
+          <w:rFonts w:cs="KFGQPC Uthmanic Script HAFS" w:hint="eastAsia"/>
+          <w:sz w:val="52"/>
+          <w:szCs w:val="52"/>
+          <w:rtl/>
+        </w:rPr>
+        <w:t>لْكِتَـٰبَ</w:t>
+      </w:r>
+      <w:r>
+        <w:rPr>
+          <w:rFonts w:cs="KFGQPC Uthmanic Script HAFS"/>
+          <w:sz w:val="52"/>
+          <w:szCs w:val="52"/>
+          <w:rtl/>
+        </w:rPr>
+        <w:t xml:space="preserve"> بِ</w:t>
+      </w:r>
+      <w:r>
+        <w:rPr>
+          <w:rFonts w:cs="KFGQPC Uthmanic Script HAFS" w:hint="cs"/>
+          <w:sz w:val="52"/>
+          <w:szCs w:val="52"/>
+          <w:rtl/>
+        </w:rPr>
+        <w:t>ٱ</w:t>
+      </w:r>
+      <w:r>
+        <w:rPr>
+          <w:rFonts w:cs="KFGQPC Uthmanic Script HAFS" w:hint="eastAsia"/>
+          <w:sz w:val="52"/>
+          <w:szCs w:val="52"/>
+          <w:rtl/>
+        </w:rPr>
+        <w:t>لْحَقِّ</w:t>
+      </w:r>
+      <w:r>
+        <w:rPr>
+          <w:rFonts w:cs="KFGQPC Uthmanic Script HAFS"/>
+          <w:sz w:val="52"/>
+          <w:szCs w:val="52"/>
+          <w:rtl/>
+        </w:rPr>
+        <w:t xml:space="preserve"> ۗ</w:t>
+      </w:r>
+    </w:p>
+    <w:p>
+      <w:pPr>
+        <w:bidi/>
+        <w:jc w:val="both"/>
+        <w:rPr>
+          <w:rFonts w:cs="KFGQPC Uthmanic Script HAFS"/>
+          <w:sz w:val="52"/>
+          <w:szCs w:val="52"/>
+          <w:rtl/>
+        </w:rPr>
+      </w:pPr>
+      <w:r>
+        <w:rPr>
+          <w:rFonts w:cs="KFGQPC Uthmanic Script HAFS"/>
+          <w:sz w:val="52"/>
+          <w:szCs w:val="52"/>
+          <w:rtl/>
+        </w:rPr>
+        <w:lastRenderedPageBreak/>
+        <w:t xml:space="preserve">أَفَغَيْرَ </w:t>
+      </w:r>
+      <w:r>
+        <w:rPr>
+          <w:rFonts w:cs="KFGQPC Uthmanic Script HAFS" w:hint="cs"/>
+          <w:sz w:val="52"/>
+          <w:szCs w:val="52"/>
+          <w:rtl/>
+        </w:rPr>
+        <w:t>ٱ</w:t>
+      </w:r>
+      <w:r>
+        <w:rPr>
+          <w:rFonts w:cs="KFGQPC Uthmanic Script HAFS" w:hint="eastAsia"/>
+          <w:sz w:val="52"/>
+          <w:szCs w:val="52"/>
+          <w:rtl/>
+        </w:rPr>
+        <w:t>للَّهِ</w:t>
+      </w:r>
+      <w:r>
+        <w:rPr>
+          <w:rFonts w:cs="KFGQPC Uthmanic Script HAFS"/>
+          <w:sz w:val="52"/>
+          <w:szCs w:val="52"/>
+          <w:rtl/>
+        </w:rPr>
+        <w:t xml:space="preserve"> أَبْتَغِى حَكَمًۭا وَهُوَ </w:t>
+      </w:r>
+      <w:r>
+        <w:rPr>
+          <w:rFonts w:cs="KFGQPC Uthmanic Script HAFS" w:hint="cs"/>
+          <w:sz w:val="52"/>
+          <w:szCs w:val="52"/>
+          <w:rtl/>
+        </w:rPr>
+        <w:t>ٱ</w:t>
+      </w:r>
+      <w:r>
+        <w:rPr>
+          <w:rFonts w:cs="KFGQPC Uthmanic Script HAFS" w:hint="eastAsia"/>
+          <w:sz w:val="52"/>
+          <w:szCs w:val="52"/>
+          <w:rtl/>
+        </w:rPr>
+        <w:t>لَّذِىٓ</w:t>
+      </w:r>
+      <w:r>
+        <w:rPr>
+          <w:rFonts w:cs="KFGQPC Uthmanic Script HAFS"/>
+          <w:sz w:val="52"/>
+          <w:szCs w:val="52"/>
+          <w:rtl/>
+        </w:rPr>
+        <w:t xml:space="preserve"> أَنزَلَ إِلَيْكُمُ </w:t>
+      </w:r>
+      <w:r>
+        <w:rPr>
+          <w:rFonts w:cs="KFGQPC Uthmanic Script HAFS" w:hint="cs"/>
+          <w:sz w:val="52"/>
+          <w:szCs w:val="52"/>
+          <w:rtl/>
+        </w:rPr>
+        <w:t>ٱ</w:t>
+      </w:r>
+      <w:r>
+        <w:rPr>
+          <w:rFonts w:cs="KFGQPC Uthmanic Script HAFS" w:hint="eastAsia"/>
+          <w:sz w:val="52"/>
+          <w:szCs w:val="52"/>
+          <w:rtl/>
+        </w:rPr>
+        <w:t>لْكِتَـٰبَ</w:t>
+      </w:r>
+      <w:r>
+        <w:rPr>
+          <w:rFonts w:cs="KFGQPC Uthmanic Script HAFS"/>
+          <w:sz w:val="52"/>
+          <w:szCs w:val="52"/>
+          <w:rtl/>
+        </w:rPr>
+        <w:t xml:space="preserve"> مُفَصَّلًۭا ۚ</w:t>
+      </w:r>
+    </w:p>
+    <w:p>
+      <w:pPr>
+        <w:bidi/>
+        <w:jc w:val="both"/>
+        <w:rPr>
+          <w:rFonts w:cs="KFGQPC Uthmanic Script HAFS"/>
+          <w:sz w:val="52"/>
+          <w:szCs w:val="52"/>
+          <w:rtl/>
+        </w:rPr>
+      </w:pPr>
+      <w:r>
+        <w:rPr>
+          <w:rFonts w:cs="KFGQPC Uthmanic Script HAFS"/>
+          <w:sz w:val="52"/>
+          <w:szCs w:val="52"/>
+          <w:rtl/>
+        </w:rPr>
+        <w:t xml:space="preserve">يَـٰٓأَهْلَ </w:t>
+      </w:r>
+      <w:r>
+        <w:rPr>
+          <w:rFonts w:cs="KFGQPC Uthmanic Script HAFS" w:hint="cs"/>
+          <w:sz w:val="52"/>
+          <w:szCs w:val="52"/>
+          <w:rtl/>
+        </w:rPr>
+        <w:t>ٱ</w:t>
+      </w:r>
+      <w:r>
+        <w:rPr>
+          <w:rFonts w:cs="KFGQPC Uthmanic Script HAFS" w:hint="eastAsia"/>
+          <w:sz w:val="52"/>
+          <w:szCs w:val="52"/>
+          <w:rtl/>
+        </w:rPr>
+        <w:t>لْكِتَـٰبِ</w:t>
+      </w:r>
+      <w:r>
+        <w:rPr>
+          <w:rFonts w:cs="KFGQPC Uthmanic Script HAFS"/>
+          <w:sz w:val="52"/>
+          <w:szCs w:val="52"/>
+          <w:rtl/>
+        </w:rPr>
+        <w:t xml:space="preserve"> قَدْ جَآءَكُمْ رَسُولُنَا</w:t>
+      </w:r>
+    </w:p>
+    <w:p>
+      <w:pPr>
+        <w:bidi/>
+        <w:jc w:val="both"/>
+        <w:rPr>
+          <w:rFonts w:cs="KFGQPC Uthmanic Script HAFS" w:hint="cs"/>
+          <w:sz w:val="52"/>
+          <w:szCs w:val="52"/>
+          <w:rtl/>
+        </w:rPr>
+      </w:pPr>
+      <w:r>
+        <w:rPr>
+          <w:rFonts w:cs="KFGQPC Uthmanic Script HAFS"/>
+          <w:sz w:val="52"/>
+          <w:szCs w:val="52"/>
+          <w:rtl/>
+        </w:rPr>
+        <w:t>إِنِّى لَكُمْ رَسُولٌ أَمِينٌۭ ١٢٥</w:t>
+      </w:r>
+    </w:p>
+    <w:p>
+      <w:pPr>
+        <w:bidi/>
+        <w:jc w:val="both"/>
+        <w:rPr>
+          <w:rFonts w:cs="KFGQPC Uthmanic Script HAFS"/>
+          <w:sz w:val="52"/>
+          <w:szCs w:val="52"/>
+          <w:rtl/>
+        </w:rPr>
+      </w:pPr>
+      <w:r>
+        <w:rPr>
+          <w:rFonts w:cs="KFGQPC Uthmanic Script HAFS" w:hint="cs"/>
+          <w:sz w:val="52"/>
+          <w:szCs w:val="52"/>
+          <w:rtl/>
+        </w:rPr>
+        <w:t>000000</w:t>
+      </w:r>
     </w:p>
     <w:p>
       <w:pPr>
@@ -177,22 +595,20 @@
       </w:pPr>
       <w:r>
         <w:rPr>
-          <w:rFonts w:cs="KFGQPC Uthmanic Script HAFS"/>
+          <w:rFonts w:cs="KFGQPC Uthmanic Script HAFS" w:hint="cs"/>
           <w:b/>
           <w:bCs/>
           <w:sz w:val="52"/>
           <w:szCs w:val="52"/>
           <w:rtl/>
         </w:rPr>
-        <w:br w:type="page"/>
-      </w:r>
-    </w:p>
-    <w:p>
-      <w:pPr>
-        <w:bidi/>
-        <w:jc w:val="center"/>
-        <w:rPr>
-          <w:rFonts w:cs="KFGQPC Uthmanic Script HAFS"/>
+        <w:t>00</w:t>
+      </w:r>
+    </w:p>
+    <w:p>
+      <w:pPr>
+        <w:rPr>
+          <w:rFonts w:cs="Calibri"/>
           <w:b/>
           <w:bCs/>
           <w:sz w:val="52"/>
@@ -202,13 +618,264 @@
       </w:pPr>
       <w:r>
         <w:rPr>
-          <w:rFonts w:cs="KFGQPC Uthmanic Script HAFS" w:hint="cs"/>
+          <w:rFonts w:cs="KFGQPC Uthmanic Script HAFS"/>
           <w:b/>
           <w:bCs/>
           <w:sz w:val="52"/>
           <w:szCs w:val="52"/>
           <w:rtl/>
         </w:rPr>
+        <w:t xml:space="preserve">فَأْتِيَا فِرْعَوْنَ فَقُولَآ إِنَّا رَسُولُ رَبِّ </w:t>
+      </w:r>
+      <w:r>
+        <w:rPr>
+          <w:rFonts w:cs="KFGQPC Uthmanic Script HAFS" w:hint="cs"/>
+          <w:b/>
+          <w:bCs/>
+          <w:sz w:val="52"/>
+          <w:szCs w:val="52"/>
+          <w:rtl/>
+        </w:rPr>
+        <w:t>ٱ</w:t>
+      </w:r>
+      <w:r>
+        <w:rPr>
+          <w:rFonts w:cs="KFGQPC Uthmanic Script HAFS" w:hint="eastAsia"/>
+          <w:b/>
+          <w:bCs/>
+          <w:sz w:val="52"/>
+          <w:szCs w:val="52"/>
+          <w:rtl/>
+        </w:rPr>
+        <w:t>لْعَـٰلَمِينَ</w:t>
+      </w:r>
+      <w:r>
+        <w:rPr>
+          <w:rFonts w:cs="KFGQPC Uthmanic Script HAFS"/>
+          <w:b/>
+          <w:bCs/>
+          <w:sz w:val="52"/>
+          <w:szCs w:val="52"/>
+          <w:rtl/>
+        </w:rPr>
+        <w:t xml:space="preserve"> ١</w:t>
+      </w:r>
+      <w:r>
+        <w:rPr>
+          <w:rFonts w:cs="Calibri" w:hint="cs"/>
+          <w:b/>
+          <w:bCs/>
+          <w:sz w:val="52"/>
+          <w:szCs w:val="52"/>
+          <w:rtl/>
+        </w:rPr>
+        <w:t>.0....000000000</w:t>
+      </w:r>
+    </w:p>
+    <w:p>
+      <w:pPr>
+        <w:rPr>
+          <w:rFonts w:cs="Calibri"/>
+          <w:b/>
+          <w:bCs/>
+          <w:sz w:val="52"/>
+          <w:szCs w:val="52"/>
+          <w:rtl/>
+        </w:rPr>
+      </w:pPr>
+      <w:r>
+        <w:rPr>
+          <w:rFonts w:cs="Calibri" w:hint="cs"/>
+          <w:b/>
+          <w:bCs/>
+          <w:sz w:val="52"/>
+          <w:szCs w:val="52"/>
+          <w:rtl/>
+        </w:rPr>
+        <w:t>.0</w:t>
+      </w:r>
+      <w:r>
+        <w:rPr>
+          <w:rFonts w:cs="Calibri"/>
+          <w:b/>
+          <w:bCs/>
+          <w:sz w:val="52"/>
+          <w:szCs w:val="52"/>
+          <w:rtl/>
+        </w:rPr>
+        <w:t>وَمَا يَأْتِيهِم مِّن رَّسُولٍ إِلَّا كَانُوا۟ بِهِ</w:t>
+      </w:r>
+      <w:r>
+        <w:rPr>
+          <w:rFonts w:cs="Calibri" w:hint="cs"/>
+          <w:b/>
+          <w:bCs/>
+          <w:sz w:val="52"/>
+          <w:szCs w:val="52"/>
+          <w:rtl/>
+        </w:rPr>
+        <w:t>ۦ</w:t>
+      </w:r>
+      <w:r>
+        <w:rPr>
+          <w:rFonts w:cs="Calibri"/>
+          <w:b/>
+          <w:bCs/>
+          <w:sz w:val="52"/>
+          <w:szCs w:val="52"/>
+          <w:rtl/>
+        </w:rPr>
+        <w:t xml:space="preserve"> يَسْتَهْزِءُونَ ١١</w:t>
+      </w:r>
+      <w:r>
+        <w:rPr>
+          <w:rFonts w:cs="Calibri" w:hint="cs"/>
+          <w:b/>
+          <w:bCs/>
+          <w:sz w:val="52"/>
+          <w:szCs w:val="52"/>
+          <w:rtl/>
+        </w:rPr>
+        <w:t>0..0.0....0</w:t>
+      </w:r>
+    </w:p>
+    <w:p>
+      <w:pPr>
+        <w:rPr>
+          <w:rFonts w:cs="KFGQPC Uthmanic Script HAFS"/>
+          <w:b/>
+          <w:bCs/>
+          <w:sz w:val="52"/>
+          <w:szCs w:val="52"/>
+          <w:rtl/>
+        </w:rPr>
+      </w:pPr>
+      <w:r>
+        <w:rPr>
+          <w:rFonts w:cs="KFGQPC Uthmanic Script HAFS"/>
+          <w:b/>
+          <w:bCs/>
+          <w:sz w:val="52"/>
+          <w:szCs w:val="52"/>
+          <w:rtl/>
+        </w:rPr>
+        <w:br w:type="page"/>
+      </w:r>
+    </w:p>
+    <w:p>
+      <w:pPr>
+        <w:rPr>
+          <w:rFonts w:cs="KFGQPC Uthmanic Script HAFS"/>
+          <w:b/>
+          <w:bCs/>
+          <w:sz w:val="52"/>
+          <w:szCs w:val="52"/>
+          <w:rtl/>
+        </w:rPr>
+      </w:pPr>
+      <w:r>
+        <w:rPr>
+          <w:rFonts w:cs="KFGQPC Uthmanic Script HAFS"/>
+          <w:b/>
+          <w:bCs/>
+          <w:sz w:val="52"/>
+          <w:szCs w:val="52"/>
+          <w:rtl/>
+        </w:rPr>
+        <w:lastRenderedPageBreak/>
+        <w:t xml:space="preserve">وَإِذَا قِيلَ لَهُمْ تَعَالَوْا۟ يَسْتَغْفِرْ لَكُمْ رَسُولُ </w:t>
+      </w:r>
+      <w:r>
+        <w:rPr>
+          <w:rFonts w:cs="KFGQPC Uthmanic Script HAFS" w:hint="cs"/>
+          <w:b/>
+          <w:bCs/>
+          <w:sz w:val="52"/>
+          <w:szCs w:val="52"/>
+          <w:rtl/>
+        </w:rPr>
+        <w:t>ٱ</w:t>
+      </w:r>
+      <w:r>
+        <w:rPr>
+          <w:rFonts w:cs="KFGQPC Uthmanic Script HAFS" w:hint="eastAsia"/>
+          <w:b/>
+          <w:bCs/>
+          <w:sz w:val="52"/>
+          <w:szCs w:val="52"/>
+          <w:rtl/>
+        </w:rPr>
+        <w:t>للَّهِ</w:t>
+      </w:r>
+      <w:r>
+        <w:rPr>
+          <w:rFonts w:cs="KFGQPC Uthmanic Script HAFS"/>
+          <w:b/>
+          <w:bCs/>
+          <w:sz w:val="52"/>
+          <w:szCs w:val="52"/>
+          <w:rtl/>
+        </w:rPr>
+        <w:t xml:space="preserve"> لَوَّوْا۟ رُءُوسَهُمْ وَرَأَيْتَهُمْ يَصُدُّونَ وَهُم مُّسْتَكْبِرُونَ ٥</w:t>
+      </w:r>
+      <w:bookmarkStart w:id="0" w:name="_GoBack"/>
+      <w:bookmarkEnd w:id="0"/>
+      <w:r>
+        <w:rPr>
+          <w:rFonts w:cs="KFGQPC Uthmanic Script HAFS"/>
+          <w:b/>
+          <w:bCs/>
+          <w:sz w:val="52"/>
+          <w:szCs w:val="52"/>
+          <w:rtl/>
+        </w:rPr>
+        <w:t>٦</w:t>
+      </w:r>
+      <w:r>
+        <w:rPr>
+          <w:rFonts w:cs="KFGQPC Uthmanic Script HAFS" w:hint="cs"/>
+          <w:b/>
+          <w:bCs/>
+          <w:sz w:val="52"/>
+          <w:szCs w:val="52"/>
+          <w:rtl/>
+        </w:rPr>
+        <w:t>00</w:t>
+      </w:r>
+      <w:r>
+        <w:rPr>
+          <w:rFonts w:cs="KFGQPC Uthmanic Script HAFS"/>
+          <w:b/>
+          <w:bCs/>
+          <w:sz w:val="52"/>
+          <w:szCs w:val="52"/>
+          <w:rtl/>
+        </w:rPr>
+        <w:br w:type="page"/>
+      </w:r>
+    </w:p>
+    <w:p>
+      <w:pPr>
+        <w:bidi/>
+        <w:jc w:val="center"/>
+        <w:rPr>
+          <w:rFonts w:cs="KFGQPC Uthmanic Script HAFS"/>
+          <w:b/>
+          <w:bCs/>
+          <w:sz w:val="52"/>
+          <w:szCs w:val="52"/>
+          <w:rtl/>
+        </w:rPr>
+      </w:pPr>
+      <w:r>
+        <w:rPr>
+          <w:rFonts w:cs="KFGQPC Uthmanic Script HAFS" w:hint="cs"/>
+          <w:b/>
+          <w:bCs/>
+          <w:sz w:val="52"/>
+          <w:szCs w:val="52"/>
+          <w:rtl/>
+        </w:rPr>
         <w:lastRenderedPageBreak/>
         <w:t>مد بدل</w:t>
       </w:r>
@@ -373,6 +1040,7 @@
           <w:bCs/>
           <w:sz w:val="52"/>
           <w:szCs w:val="52"/>
+          <w:highlight w:val="yellow"/>
           <w:rtl/>
         </w:rPr>
         <w:lastRenderedPageBreak/>
@@ -1358,7 +2026,7 @@
         <w:bidi/>
         <w:jc w:val="both"/>
         <w:rPr>
-          <w:rFonts w:cs="KFGQPC Uthmanic Script HAFS" w:hint="cs"/>
+          <w:rFonts w:cs="KFGQPC Uthmanic Script HAFS"/>
           <w:sz w:val="52"/>
           <w:szCs w:val="52"/>
           <w:rtl/>
@@ -1537,6 +2205,7 @@
           <w:bCs/>
           <w:sz w:val="52"/>
           <w:szCs w:val="52"/>
+          <w:highlight w:val="yellow"/>
           <w:rtl/>
         </w:rPr>
         <w:lastRenderedPageBreak/>
@@ -7885,6 +8554,7 @@
           <w:bCs/>
           <w:sz w:val="52"/>
           <w:szCs w:val="52"/>
+          <w:highlight w:val="yellow"/>
           <w:rtl/>
         </w:rPr>
         <w:lastRenderedPageBreak/>
@@ -9110,7 +9780,7 @@
         <w:bidi/>
         <w:jc w:val="both"/>
         <w:rPr>
-          <w:rFonts w:cs="KFGQPC Uthmanic Script HAFS" w:hint="cs"/>
+          <w:rFonts w:cs="KFGQPC Uthmanic Script HAFS"/>
           <w:sz w:val="52"/>
           <w:szCs w:val="52"/>
         </w:rPr>
@@ -9124,8 +9794,6 @@
         </w:rPr>
         <w:t>نِّعْمَةًۭ مِّنْ عِندِنَا ۚ</w:t>
       </w:r>
-      <w:bookmarkStart w:id="0" w:name="_GoBack"/>
-      <w:bookmarkEnd w:id="0"/>
     </w:p>
     <w:p>
       <w:pPr>
@@ -9182,6 +9850,7 @@
           <w:bCs/>
           <w:sz w:val="52"/>
           <w:szCs w:val="52"/>
+          <w:highlight w:val="yellow"/>
           <w:rtl/>
         </w:rPr>
         <w:lastRenderedPageBreak/>
@@ -9531,6 +10200,7 @@
           <w:bCs/>
           <w:sz w:val="52"/>
           <w:szCs w:val="52"/>
+          <w:highlight w:val="yellow"/>
           <w:rtl/>
         </w:rPr>
         <w:lastRenderedPageBreak/>
@@ -10706,6 +11376,7 @@
           <w:bCs/>
           <w:sz w:val="52"/>
           <w:szCs w:val="52"/>
+          <w:highlight w:val="yellow"/>
           <w:rtl/>
         </w:rPr>
         <w:lastRenderedPageBreak/>
@@ -11331,6 +12002,7 @@
           <w:bCs/>
           <w:sz w:val="52"/>
           <w:szCs w:val="52"/>
+          <w:highlight w:val="yellow"/>
           <w:rtl/>
         </w:rPr>
         <w:lastRenderedPageBreak/>
@@ -12454,6 +13126,7 @@
           <w:bCs/>
           <w:sz w:val="52"/>
           <w:szCs w:val="52"/>
+          <w:highlight w:val="yellow"/>
           <w:rtl/>
         </w:rPr>
         <w:lastRenderedPageBreak/>
@@ -13021,6 +13694,7 @@
           <w:bCs/>
           <w:sz w:val="52"/>
           <w:szCs w:val="52"/>
+          <w:highlight w:val="yellow"/>
           <w:rtl/>
         </w:rPr>
         <w:lastRenderedPageBreak/>
@@ -14219,7 +14893,7 @@
 </file>
 
 <file path=customXml/itemProps1.xml><?xml version="1.0" encoding="utf-8"?>
-<ds:datastoreItem xmlns:ds="http://schemas.openxmlformats.org/officeDocument/2006/customXml" ds:itemID="{CC93C927-8496-48D1-95DD-F21B3AB25F95}">
+<ds:datastoreItem xmlns:ds="http://schemas.openxmlformats.org/officeDocument/2006/customXml" ds:itemID="{AE0CD646-F949-4A3D-A75B-B4D88A502CCE}">
   <ds:schemaRefs>
     <ds:schemaRef ds:uri="http://schemas.openxmlformats.org/officeDocument/2006/bibliography"/>
   </ds:schemaRefs>

</xml_diff>